<commit_message>
Started adding about haar cascade
</commit_message>
<xml_diff>
--- a/docs/reference.docx
+++ b/docs/reference.docx
@@ -146,6 +146,7 @@
     <w:p>
       <w:pPr>
         <w:rPr>
+          <w:rStyle w:val="Hyperlink"/>
           <w:rFonts w:ascii="Times New Roman" w:hAnsi="Times New Roman" w:cs="Times New Roman"/>
           <w:sz w:val="24"/>
           <w:szCs w:val="24"/>
@@ -179,7 +180,45 @@
           <w:szCs w:val="24"/>
         </w:rPr>
       </w:pPr>
+      <w:r>
+        <w:rPr>
+          <w:rFonts w:ascii="Times New Roman" w:hAnsi="Times New Roman" w:cs="Times New Roman"/>
+          <w:sz w:val="24"/>
+          <w:szCs w:val="24"/>
+        </w:rPr>
+        <w:t xml:space="preserve">[7] </w:t>
+      </w:r>
+      <w:hyperlink r:id="rId10" w:history="1">
+        <w:r>
+          <w:rPr>
+            <w:rStyle w:val="Hyperlink"/>
+            <w:rFonts w:ascii="Times New Roman" w:hAnsi="Times New Roman" w:cs="Times New Roman"/>
+            <w:sz w:val="24"/>
+            <w:szCs w:val="24"/>
+          </w:rPr>
+          <w:t>https://levelup.gitconnected.com/haar-like-features-seeing-in-black-and-white-1a240caaf1e3</w:t>
+        </w:r>
+      </w:hyperlink>
     </w:p>
+    <w:p>
+      <w:pPr>
+        <w:rPr>
+          <w:rFonts w:ascii="Times New Roman" w:hAnsi="Times New Roman" w:cs="Times New Roman"/>
+          <w:sz w:val="24"/>
+          <w:szCs w:val="24"/>
+        </w:rPr>
+      </w:pPr>
+    </w:p>
+    <w:p>
+      <w:pPr>
+        <w:rPr>
+          <w:rFonts w:ascii="Times New Roman" w:hAnsi="Times New Roman" w:cs="Times New Roman"/>
+          <w:sz w:val="24"/>
+          <w:szCs w:val="24"/>
+        </w:rPr>
+      </w:pPr>
+    </w:p>
+    <w:p/>
     <w:sectPr>
       <w:pgSz w:w="12240" w:h="15840"/>
       <w:pgMar w:top="1440" w:right="1440" w:bottom="1440" w:left="1440" w:header="720" w:footer="720" w:gutter="0"/>
@@ -588,6 +627,7 @@
   <w:style w:type="paragraph" w:default="1" w:styleId="Normal">
     <w:name w:val="Normal"/>
     <w:qFormat/>
+    <w:rsid w:val="007D5096"/>
   </w:style>
   <w:style w:type="character" w:default="1" w:styleId="DefaultParagraphFont">
     <w:name w:val="Default Paragraph Font"/>

</xml_diff>

<commit_message>
Added About Integral Image
</commit_message>
<xml_diff>
--- a/docs/reference.docx
+++ b/docs/reference.docx
@@ -14,15 +14,7 @@
           <w:sz w:val="24"/>
           <w:szCs w:val="24"/>
         </w:rPr>
-        <w:t>[1]</w:t>
-      </w:r>
-      <w:r>
-        <w:rPr>
-          <w:rFonts w:ascii="Times New Roman" w:hAnsi="Times New Roman" w:cs="Times New Roman"/>
-          <w:sz w:val="24"/>
-          <w:szCs w:val="24"/>
-        </w:rPr>
-        <w:t xml:space="preserve"> </w:t>
+        <w:t xml:space="preserve">[1] </w:t>
       </w:r>
       <w:hyperlink r:id="rId4" w:history="1">
         <w:r>
@@ -147,9 +139,6 @@
       <w:pPr>
         <w:rPr>
           <w:rStyle w:val="Hyperlink"/>
-          <w:rFonts w:ascii="Times New Roman" w:hAnsi="Times New Roman" w:cs="Times New Roman"/>
-          <w:sz w:val="24"/>
-          <w:szCs w:val="24"/>
         </w:rPr>
       </w:pPr>
       <w:r>
@@ -173,13 +162,6 @@
       </w:hyperlink>
     </w:p>
     <w:p>
-      <w:pPr>
-        <w:rPr>
-          <w:rFonts w:ascii="Times New Roman" w:hAnsi="Times New Roman" w:cs="Times New Roman"/>
-          <w:sz w:val="24"/>
-          <w:szCs w:val="24"/>
-        </w:rPr>
-      </w:pPr>
       <w:r>
         <w:rPr>
           <w:rFonts w:ascii="Times New Roman" w:hAnsi="Times New Roman" w:cs="Times New Roman"/>
@@ -197,6 +179,52 @@
             <w:szCs w:val="24"/>
           </w:rPr>
           <w:t>https://levelup.gitconnected.com/haar-like-features-seeing-in-black-and-white-1a240caaf1e3</w:t>
+        </w:r>
+      </w:hyperlink>
+    </w:p>
+    <w:p>
+      <w:pPr>
+        <w:rPr>
+          <w:rFonts w:ascii="Times New Roman" w:hAnsi="Times New Roman" w:cs="Times New Roman"/>
+          <w:sz w:val="24"/>
+          <w:szCs w:val="24"/>
+        </w:rPr>
+      </w:pPr>
+      <w:r>
+        <w:rPr>
+          <w:rFonts w:ascii="Times New Roman" w:hAnsi="Times New Roman" w:cs="Times New Roman"/>
+          <w:sz w:val="24"/>
+          <w:szCs w:val="24"/>
+        </w:rPr>
+        <w:t xml:space="preserve">[8] </w:t>
+      </w:r>
+      <w:hyperlink r:id="rId11" w:history="1">
+        <w:r>
+          <w:rPr>
+            <w:rStyle w:val="Hyperlink"/>
+            <w:rFonts w:ascii="Times New Roman" w:hAnsi="Times New Roman" w:cs="Times New Roman"/>
+            <w:sz w:val="24"/>
+            <w:szCs w:val="24"/>
+          </w:rPr>
+          <w:t>https://levelup.gitconnected.com/the-integral-image-4df3df5dce35</w:t>
+        </w:r>
+      </w:hyperlink>
+    </w:p>
+    <w:p>
+      <w:r>
+        <w:rPr>
+          <w:rFonts w:ascii="Times New Roman" w:hAnsi="Times New Roman" w:cs="Times New Roman"/>
+          <w:sz w:val="24"/>
+          <w:szCs w:val="24"/>
+        </w:rPr>
+        <w:t xml:space="preserve">[9] </w:t>
+      </w:r>
+      <w:hyperlink r:id="rId12" w:history="1">
+        <w:r>
+          <w:rPr>
+            <w:rStyle w:val="Hyperlink"/>
+          </w:rPr>
+          <w:t>https://medium.com/analytics-vidhya/haar-cascades-explained-38210e57970d</w:t>
         </w:r>
       </w:hyperlink>
     </w:p>
@@ -627,7 +655,7 @@
   <w:style w:type="paragraph" w:default="1" w:styleId="Normal">
     <w:name w:val="Normal"/>
     <w:qFormat/>
-    <w:rsid w:val="007D5096"/>
+    <w:rsid w:val="005C74A4"/>
   </w:style>
   <w:style w:type="character" w:default="1" w:styleId="DefaultParagraphFont">
     <w:name w:val="Default Paragraph Font"/>

</xml_diff>

<commit_message>
Added abstract and the old references
</commit_message>
<xml_diff>
--- a/docs/reference.docx
+++ b/docs/reference.docx
@@ -1,6 +1,6 @@
 
 <file path=word/document.xml><?xml version="1.0" encoding="utf-8"?>
-<w:document xmlns:wpc="http://schemas.microsoft.com/office/word/2010/wordprocessingCanvas" xmlns:cx="http://schemas.microsoft.com/office/drawing/2014/chartex" xmlns:cx1="http://schemas.microsoft.com/office/drawing/2015/9/8/chartex" xmlns:cx2="http://schemas.microsoft.com/office/drawing/2015/10/21/chartex" xmlns:cx3="http://schemas.microsoft.com/office/drawing/2016/5/9/chartex" xmlns:cx4="http://schemas.microsoft.com/office/drawing/2016/5/10/chartex" xmlns:cx5="http://schemas.microsoft.com/office/drawing/2016/5/11/chartex" xmlns:cx6="http://schemas.microsoft.com/office/drawing/2016/5/12/chartex" xmlns:cx7="http://schemas.microsoft.com/office/drawing/2016/5/13/chartex" xmlns:cx8="http://schemas.microsoft.com/office/drawing/2016/5/14/chartex" xmlns:mc="http://schemas.openxmlformats.org/markup-compatibility/2006" xmlns:aink="http://schemas.microsoft.com/office/drawing/2016/ink" xmlns:am3d="http://schemas.microsoft.com/office/drawing/2017/model3d" xmlns:o="urn:schemas-microsoft-com:office:office" xmlns:r="http://schemas.openxmlformats.org/officeDocument/2006/relationships" xmlns:m="http://schemas.openxmlformats.org/officeDocument/2006/math" xmlns:v="urn:schemas-microsoft-com:vml" xmlns:wp14="http://schemas.microsoft.com/office/word/2010/wordprocessingDrawing" xmlns:wp="http://schemas.openxmlformats.org/drawingml/2006/wordprocessingDrawing" xmlns:w10="urn:schemas-microsoft-com:office:word" xmlns:w="http://schemas.openxmlformats.org/wordprocessingml/2006/main" xmlns:w14="http://schemas.microsoft.com/office/word/2010/wordml" xmlns:w15="http://schemas.microsoft.com/office/word/2012/wordml" xmlns:w16cex="http://schemas.microsoft.com/office/word/2018/wordml/cex" xmlns:w16cid="http://schemas.microsoft.com/office/word/2016/wordml/cid" xmlns:w16="http://schemas.microsoft.com/office/word/2018/wordml" xmlns:w16sdtdh="http://schemas.microsoft.com/office/word/2020/wordml/sdtdatahash" xmlns:w16se="http://schemas.microsoft.com/office/word/2015/wordml/symex" xmlns:wpg="http://schemas.microsoft.com/office/word/2010/wordprocessingGroup" xmlns:wpi="http://schemas.microsoft.com/office/word/2010/wordprocessingInk" xmlns:wne="http://schemas.microsoft.com/office/word/2006/wordml" xmlns:wps="http://schemas.microsoft.com/office/word/2010/wordprocessingShape" mc:Ignorable="w14 w15 w16se w16cid w16 w16cex w16sdtdh wp14">
+<w:document xmlns:wpc="http://schemas.microsoft.com/office/word/2010/wordprocessingCanvas" xmlns:mc="http://schemas.openxmlformats.org/markup-compatibility/2006" xmlns:o="urn:schemas-microsoft-com:office:office" xmlns:r="http://schemas.openxmlformats.org/officeDocument/2006/relationships" xmlns:m="http://schemas.openxmlformats.org/officeDocument/2006/math" xmlns:v="urn:schemas-microsoft-com:vml" xmlns:wp14="http://schemas.microsoft.com/office/word/2010/wordprocessingDrawing" xmlns:wp="http://schemas.openxmlformats.org/drawingml/2006/wordprocessingDrawing" xmlns:w10="urn:schemas-microsoft-com:office:word" xmlns:w="http://schemas.openxmlformats.org/wordprocessingml/2006/main" xmlns:w14="http://schemas.microsoft.com/office/word/2010/wordml" xmlns:w15="http://schemas.microsoft.com/office/word/2012/wordml" xmlns:wpg="http://schemas.microsoft.com/office/word/2010/wordprocessingGroup" xmlns:wpi="http://schemas.microsoft.com/office/word/2010/wordprocessingInk" xmlns:wne="http://schemas.microsoft.com/office/word/2006/wordml" xmlns:wps="http://schemas.microsoft.com/office/word/2010/wordprocessingShape" mc:Ignorable="w14 w15 wp14">
   <w:body>
     <w:p>
       <w:pPr>
@@ -211,6 +211,14 @@
       </w:hyperlink>
     </w:p>
     <w:p>
+      <w:pPr>
+        <w:pBdr>
+          <w:bottom w:val="single" w:sz="6" w:space="1" w:color="auto"/>
+        </w:pBdr>
+        <w:rPr>
+          <w:rStyle w:val="Hyperlink"/>
+        </w:rPr>
+      </w:pPr>
       <w:r>
         <w:rPr>
           <w:rFonts w:ascii="Times New Roman" w:hAnsi="Times New Roman" w:cs="Times New Roman"/>
@@ -227,6 +235,81 @@
           <w:t>https://medium.com/analytics-vidhya/haar-cascades-explained-38210e57970d</w:t>
         </w:r>
       </w:hyperlink>
+    </w:p>
+    <w:p>
+      <w:pPr>
+        <w:rPr>
+          <w:rStyle w:val="Hyperlink"/>
+        </w:rPr>
+      </w:pPr>
+      <w:r>
+        <w:rPr>
+          <w:rStyle w:val="Hyperlink"/>
+        </w:rPr>
+        <w:t>NEW</w:t>
+      </w:r>
+    </w:p>
+    <w:p>
+      <w:pPr>
+        <w:rPr>
+          <w:rStyle w:val="Hyperlink"/>
+          <w:color w:val="auto"/>
+          <w:u w:val="none"/>
+        </w:rPr>
+      </w:pPr>
+      <w:r>
+        <w:rPr>
+          <w:rStyle w:val="Hyperlink"/>
+          <w:color w:val="auto"/>
+          <w:u w:val="none"/>
+        </w:rPr>
+        <w:t>[10]</w:t>
+      </w:r>
+      <w:r>
+        <w:rPr>
+          <w:rStyle w:val="Hyperlink"/>
+          <w:color w:val="auto"/>
+          <w:u w:val="none"/>
+        </w:rPr>
+        <w:t xml:space="preserve"> </w:t>
+      </w:r>
+      <w:hyperlink r:id="rId13" w:history="1">
+        <w:r>
+          <w:rPr>
+            <w:rStyle w:val="Hyperlink"/>
+          </w:rPr>
+          <w:t>https://amin-ahmadi.com/cascade-trainer-gui/</w:t>
+        </w:r>
+      </w:hyperlink>
+    </w:p>
+    <w:p>
+      <w:pPr>
+        <w:rPr>
+          <w:rStyle w:val="Hyperlink"/>
+          <w:color w:val="auto"/>
+          <w:u w:val="none"/>
+        </w:rPr>
+      </w:pPr>
+      <w:r>
+        <w:rPr>
+          <w:rStyle w:val="Hyperlink"/>
+          <w:color w:val="auto"/>
+          <w:u w:val="none"/>
+        </w:rPr>
+        <w:t xml:space="preserve">[11] </w:t>
+      </w:r>
+      <w:hyperlink r:id="rId14" w:history="1">
+        <w:r>
+          <w:rPr>
+            <w:rStyle w:val="Hyperlink"/>
+          </w:rPr>
+          <w:t>https://thepihut.com/blogs/raspberry-pi-tutorials/27968772-turning-on-an-led-with-your-raspberry-pis-gpio-pins</w:t>
+        </w:r>
+      </w:hyperlink>
+    </w:p>
+    <w:p>
+      <w:bookmarkStart w:id="0" w:name="_GoBack"/>
+      <w:bookmarkEnd w:id="0"/>
     </w:p>
     <w:p>
       <w:pPr>
@@ -258,7 +341,7 @@
 </file>
 
 <file path=word/styles.xml><?xml version="1.0" encoding="utf-8"?>
-<w:styles xmlns:mc="http://schemas.openxmlformats.org/markup-compatibility/2006" xmlns:r="http://schemas.openxmlformats.org/officeDocument/2006/relationships" xmlns:w="http://schemas.openxmlformats.org/wordprocessingml/2006/main" xmlns:w14="http://schemas.microsoft.com/office/word/2010/wordml" xmlns:w15="http://schemas.microsoft.com/office/word/2012/wordml" xmlns:w16cex="http://schemas.microsoft.com/office/word/2018/wordml/cex" xmlns:w16cid="http://schemas.microsoft.com/office/word/2016/wordml/cid" xmlns:w16="http://schemas.microsoft.com/office/word/2018/wordml" xmlns:w16sdtdh="http://schemas.microsoft.com/office/word/2020/wordml/sdtdatahash" xmlns:w16se="http://schemas.microsoft.com/office/word/2015/wordml/symex" mc:Ignorable="w14 w15 w16se w16cid w16 w16cex w16sdtdh">
+<w:styles xmlns:mc="http://schemas.openxmlformats.org/markup-compatibility/2006" xmlns:r="http://schemas.openxmlformats.org/officeDocument/2006/relationships" xmlns:w="http://schemas.openxmlformats.org/wordprocessingml/2006/main" xmlns:w14="http://schemas.microsoft.com/office/word/2010/wordml" xmlns:w15="http://schemas.microsoft.com/office/word/2012/wordml" mc:Ignorable="w14 w15">
   <w:docDefaults>
     <w:rPrDefault>
       <w:rPr>
@@ -274,7 +357,7 @@
       </w:pPr>
     </w:pPrDefault>
   </w:docDefaults>
-  <w:latentStyles w:defLockedState="0" w:defUIPriority="99" w:defSemiHidden="0" w:defUnhideWhenUsed="0" w:defQFormat="0" w:count="376">
+  <w:latentStyles w:defLockedState="0" w:defUIPriority="99" w:defSemiHidden="0" w:defUnhideWhenUsed="0" w:defQFormat="0" w:count="371">
     <w:lsdException w:name="Normal" w:uiPriority="0" w:qFormat="1"/>
     <w:lsdException w:name="heading 1" w:uiPriority="9" w:qFormat="1"/>
     <w:lsdException w:name="heading 2" w:semiHidden="1" w:uiPriority="9" w:unhideWhenUsed="1" w:qFormat="1"/>
@@ -646,11 +729,6 @@
     <w:lsdException w:name="List Table 5 Dark Accent 6" w:uiPriority="50"/>
     <w:lsdException w:name="List Table 6 Colorful Accent 6" w:uiPriority="51"/>
     <w:lsdException w:name="List Table 7 Colorful Accent 6" w:uiPriority="52"/>
-    <w:lsdException w:name="Mention" w:semiHidden="1" w:unhideWhenUsed="1"/>
-    <w:lsdException w:name="Smart Hyperlink" w:semiHidden="1" w:unhideWhenUsed="1"/>
-    <w:lsdException w:name="Hashtag" w:semiHidden="1" w:unhideWhenUsed="1"/>
-    <w:lsdException w:name="Unresolved Mention" w:semiHidden="1" w:unhideWhenUsed="1"/>
-    <w:lsdException w:name="Smart Link" w:semiHidden="1" w:unhideWhenUsed="1"/>
   </w:latentStyles>
   <w:style w:type="paragraph" w:default="1" w:styleId="Normal">
     <w:name w:val="Normal"/>
@@ -695,7 +773,7 @@
       <w:u w:val="single"/>
     </w:rPr>
   </w:style>
-  <w:style w:type="character" w:styleId="UnresolvedMention">
+  <w:style w:type="character" w:customStyle="1" w:styleId="UnresolvedMention">
     <w:name w:val="Unresolved Mention"/>
     <w:basedOn w:val="DefaultParagraphFont"/>
     <w:uiPriority w:val="99"/>

</xml_diff>